<commit_message>
Sua thiet ke xu ly danh sach cac bien, hang
</commit_message>
<xml_diff>
--- a/My task/Activity.docx
+++ b/My task/Activity.docx
@@ -20,6 +20,26 @@
           <w:szCs w:val="26"/>
         </w:rPr>
         <w:t>Activity diagram cấp tài khoản nhân viên</w:t>
+      </w:r>
+    </w:p>
+    <w:p>
+      <w:pPr>
+        <w:tabs>
+          <w:tab w:val="left" w:pos="2088"/>
+        </w:tabs>
+        <w:rPr>
+          <w:rFonts w:ascii="Arial" w:hAnsi="Arial" w:cs="Arial"/>
+          <w:sz w:val="26"/>
+          <w:szCs w:val="26"/>
+        </w:rPr>
+      </w:pPr>
+      <w:r>
+        <w:rPr>
+          <w:rFonts w:ascii="Arial" w:hAnsi="Arial" w:cs="Arial"/>
+          <w:sz w:val="26"/>
+          <w:szCs w:val="26"/>
+        </w:rPr>
+        <w:t>Thêm tài khoản</w:t>
       </w:r>
     </w:p>
     <w:p>
@@ -72,6 +92,38 @@
             </a:graphic>
           </wp:inline>
         </w:drawing>
+      </w:r>
+    </w:p>
+    <w:p>
+      <w:pPr>
+        <w:tabs>
+          <w:tab w:val="left" w:pos="2088"/>
+        </w:tabs>
+        <w:rPr>
+          <w:rFonts w:ascii="Arial" w:hAnsi="Arial" w:cs="Arial"/>
+          <w:sz w:val="26"/>
+          <w:szCs w:val="26"/>
+        </w:rPr>
+      </w:pPr>
+    </w:p>
+    <w:p>
+      <w:pPr>
+        <w:tabs>
+          <w:tab w:val="left" w:pos="2088"/>
+        </w:tabs>
+        <w:rPr>
+          <w:rFonts w:ascii="Arial" w:hAnsi="Arial" w:cs="Arial"/>
+          <w:sz w:val="26"/>
+          <w:szCs w:val="26"/>
+        </w:rPr>
+      </w:pPr>
+      <w:r>
+        <w:rPr>
+          <w:rFonts w:ascii="Arial" w:hAnsi="Arial" w:cs="Arial"/>
+          <w:sz w:val="26"/>
+          <w:szCs w:val="26"/>
+        </w:rPr>
+        <w:t>Sửa tài khoản</w:t>
       </w:r>
     </w:p>
     <w:p>
@@ -148,6 +200,33 @@
       </w:r>
     </w:p>
     <w:p>
+      <w:pPr>
+        <w:tabs>
+          <w:tab w:val="left" w:pos="2088"/>
+        </w:tabs>
+        <w:rPr>
+          <w:rFonts w:ascii="Arial" w:hAnsi="Arial" w:cs="Arial"/>
+          <w:sz w:val="26"/>
+          <w:szCs w:val="26"/>
+        </w:rPr>
+      </w:pPr>
+      <w:r>
+        <w:rPr>
+          <w:rFonts w:ascii="Arial" w:hAnsi="Arial" w:cs="Arial"/>
+          <w:sz w:val="26"/>
+          <w:szCs w:val="26"/>
+        </w:rPr>
+        <w:t>Kiểm kê sản phẩm lỗi</w:t>
+      </w:r>
+    </w:p>
+    <w:p>
+      <w:pPr>
+        <w:rPr>
+          <w:rFonts w:ascii="Arial" w:hAnsi="Arial" w:cs="Arial"/>
+          <w:sz w:val="26"/>
+          <w:szCs w:val="26"/>
+        </w:rPr>
+      </w:pPr>
       <w:r>
         <w:rPr>
           <w:noProof/>
@@ -193,9 +272,23 @@
     <w:p>
       <w:r>
         <w:rPr>
+          <w:rFonts w:ascii="Arial" w:hAnsi="Arial" w:cs="Arial"/>
+          <w:sz w:val="26"/>
+          <w:szCs w:val="26"/>
+        </w:rPr>
+        <w:lastRenderedPageBreak/>
+        <w:t>Liên hệ nhà cung cấp</w:t>
+      </w:r>
+      <w:r>
+        <w:rPr>
           <w:noProof/>
         </w:rPr>
-        <w:lastRenderedPageBreak/>
+        <w:t xml:space="preserve"> </w:t>
+      </w:r>
+      <w:r>
+        <w:rPr>
+          <w:noProof/>
+        </w:rPr>
         <w:drawing>
           <wp:inline distT="0" distB="0" distL="0" distR="0" wp14:anchorId="4D15E0F5" wp14:editId="0B5722E2">
             <wp:extent cx="5943600" cy="4437380"/>

</xml_diff>